<commit_message>
Recopied over the project Word forms
</commit_message>
<xml_diff>
--- a/data/word_docs/2408 PSSI Science Project Reporting_Long_Project.docx
+++ b/data/word_docs/2408 PSSI Science Project Reporting_Long_Project.docx
@@ -785,6 +785,7 @@
               <w:docPart w:val="DefaultPlaceholder_-1854013440"/>
             </w:placeholder>
           </w:sdtPr>
+          <w:sdtEndPr/>
           <w:sdtContent>
             <w:tc>
               <w:tcPr>
@@ -821,6 +822,7 @@
               <w:docPart w:val="DefaultPlaceholder_-1854013440"/>
             </w:placeholder>
           </w:sdtPr>
+          <w:sdtEndPr/>
           <w:sdtContent>
             <w:tc>
               <w:tcPr>
@@ -929,6 +931,7 @@
               <w:docPart w:val="DefaultPlaceholder_-1854013440"/>
             </w:placeholder>
           </w:sdtPr>
+          <w:sdtEndPr/>
           <w:sdtContent>
             <w:tc>
               <w:tcPr>
@@ -965,6 +968,7 @@
               <w:docPart w:val="DefaultPlaceholder_-1854013440"/>
             </w:placeholder>
           </w:sdtPr>
+          <w:sdtEndPr/>
           <w:sdtContent>
             <w:tc>
               <w:tcPr>
@@ -1076,6 +1080,7 @@
               <w:docPart w:val="DefaultPlaceholder_-1854013440"/>
             </w:placeholder>
           </w:sdtPr>
+          <w:sdtEndPr/>
           <w:sdtContent>
             <w:tc>
               <w:tcPr>
@@ -1228,6 +1233,7 @@
               <w:docPart w:val="AD216CA96C7F4DD19A3758B348A992B6"/>
             </w:placeholder>
           </w:sdtPr>
+          <w:sdtEndPr/>
           <w:sdtContent>
             <w:sdt>
               <w:sdtPr>
@@ -1238,6 +1244,7 @@
                   <w:docPart w:val="40ABFA64955940C694BCEF7065B2CEC8"/>
                 </w:placeholder>
               </w:sdtPr>
+              <w:sdtEndPr/>
               <w:sdtContent>
                 <w:tc>
                   <w:tcPr>
@@ -1263,6 +1270,7 @@
             </w:placeholder>
             <w:showingPlcHdr/>
           </w:sdtPr>
+          <w:sdtEndPr/>
           <w:sdtContent>
             <w:tc>
               <w:tcPr>
@@ -1334,6 +1342,7 @@
               <w:docPart w:val="AD216CA96C7F4DD19A3758B348A992B6"/>
             </w:placeholder>
           </w:sdtPr>
+          <w:sdtEndPr/>
           <w:sdtContent>
             <w:tc>
               <w:tcPr>
@@ -1356,6 +1365,7 @@
               <w:docPart w:val="DefaultPlaceholder_-1854013440"/>
             </w:placeholder>
           </w:sdtPr>
+          <w:sdtEndPr/>
           <w:sdtContent>
             <w:tc>
               <w:tcPr>
@@ -1438,6 +1448,7 @@
               <w:docPart w:val="DefaultPlaceholder_-1854013440"/>
             </w:placeholder>
           </w:sdtPr>
+          <w:sdtEndPr/>
           <w:sdtContent>
             <w:tc>
               <w:tcPr>
@@ -1461,6 +1472,7 @@
             </w:placeholder>
             <w:showingPlcHdr/>
           </w:sdtPr>
+          <w:sdtEndPr/>
           <w:sdtContent>
             <w:tc>
               <w:tcPr>
@@ -1544,6 +1556,7 @@
             </w:placeholder>
             <w:showingPlcHdr/>
           </w:sdtPr>
+          <w:sdtEndPr/>
           <w:sdtContent>
             <w:tc>
               <w:tcPr>
@@ -1756,6 +1769,7 @@
               <w:docPart w:val="87EB2CBC50DF4173B530C228C9C0297D"/>
             </w:placeholder>
           </w:sdtPr>
+          <w:sdtEndPr/>
           <w:sdtContent>
             <w:tc>
               <w:tcPr>
@@ -1870,6 +1884,7 @@
             </w:placeholder>
             <w:showingPlcHdr/>
           </w:sdtPr>
+          <w:sdtEndPr/>
           <w:sdtContent>
             <w:tc>
               <w:tcPr>
@@ -1943,6 +1958,7 @@
               <w:docPart w:val="87EB2CBC50DF4173B530C228C9C0297D"/>
             </w:placeholder>
           </w:sdtPr>
+          <w:sdtEndPr/>
           <w:sdtContent>
             <w:tc>
               <w:tcPr>
@@ -2008,6 +2024,7 @@
             </w:placeholder>
             <w:showingPlcHdr/>
           </w:sdtPr>
+          <w:sdtEndPr/>
           <w:sdtContent>
             <w:tc>
               <w:tcPr>
@@ -2068,6 +2085,7 @@
             </w:placeholder>
             <w:showingPlcHdr/>
           </w:sdtPr>
+          <w:sdtEndPr/>
           <w:sdtContent>
             <w:tc>
               <w:tcPr>
@@ -2121,6 +2139,7 @@
               <w:docPart w:val="87EB2CBC50DF4173B530C228C9C0297D"/>
             </w:placeholder>
           </w:sdtPr>
+          <w:sdtEndPr/>
           <w:sdtContent>
             <w:tc>
               <w:tcPr>
@@ -2222,6 +2241,7 @@
               <w:docPart w:val="87EB2CBC50DF4173B530C228C9C0297D"/>
             </w:placeholder>
           </w:sdtPr>
+          <w:sdtEndPr/>
           <w:sdtContent>
             <w:tc>
               <w:tcPr>
@@ -2302,6 +2322,7 @@
               <w:docPart w:val="33457860953C443CA2E1A6293043608B"/>
             </w:placeholder>
           </w:sdtPr>
+          <w:sdtEndPr/>
           <w:sdtContent>
             <w:tc>
               <w:tcPr>
@@ -2607,6 +2628,7 @@
               <w:docPart w:val="87EB2CBC50DF4173B530C228C9C0297D"/>
             </w:placeholder>
           </w:sdtPr>
+          <w:sdtEndPr/>
           <w:sdtContent>
             <w:tc>
               <w:tcPr>
@@ -2805,6 +2827,7 @@
               <w:docPart w:val="A5999F5861C744FB94434E61FF3F9387"/>
             </w:placeholder>
           </w:sdtPr>
+          <w:sdtEndPr/>
           <w:sdtContent>
             <w:tc>
               <w:tcPr>
@@ -3004,6 +3027,7 @@
               <w:docPart w:val="D2AF34734BDE4F94B886FCE5E82E5E2B"/>
             </w:placeholder>
           </w:sdtPr>
+          <w:sdtEndPr/>
           <w:sdtContent>
             <w:tc>
               <w:tcPr>
@@ -4305,6 +4329,7 @@
               <w:docPart w:val="87EB2CBC50DF4173B530C228C9C0297D"/>
             </w:placeholder>
           </w:sdtPr>
+          <w:sdtEndPr/>
           <w:sdtContent>
             <w:tc>
               <w:tcPr>
@@ -4542,6 +4567,7 @@
               <w:docPart w:val="DefaultPlaceholder_-1854013440"/>
             </w:placeholder>
           </w:sdtPr>
+          <w:sdtEndPr/>
           <w:sdtContent>
             <w:tc>
               <w:tcPr>
@@ -4804,6 +4830,7 @@
               <w:docPart w:val="87EB2CBC50DF4173B530C228C9C0297D"/>
             </w:placeholder>
           </w:sdtPr>
+          <w:sdtEndPr/>
           <w:sdtContent>
             <w:tc>
               <w:tcPr>
@@ -8094,7 +8121,15 @@
                     <w:b/>
                     <w:bCs/>
                   </w:rPr>
-                  <w:t>Supplemental Table 1.</w:t>
+                  <w:t>Table 4</w:t>
+                </w:r>
+                <w:r>
+                  <w:rPr>
+                    <w:rFonts w:ascii="Calibri" w:eastAsia="Yu Mincho" w:hAnsi="Calibri" w:cs="Arial"/>
+                    <w:b/>
+                    <w:bCs/>
+                  </w:rPr>
+                  <w:t>.</w:t>
                 </w:r>
                 <w:r>
                   <w:rPr>
@@ -9943,6 +9978,7 @@
               <w:docPart w:val="46474C6043584C08A37A3830B53C2398"/>
             </w:placeholder>
           </w:sdtPr>
+          <w:sdtEndPr/>
           <w:sdtContent>
             <w:tc>
               <w:tcPr>
@@ -15653,6 +15689,7 @@
     <w:rsid w:val="002203DE"/>
     <w:rsid w:val="002660AB"/>
     <w:rsid w:val="0029247D"/>
+    <w:rsid w:val="00344408"/>
     <w:rsid w:val="00352A94"/>
     <w:rsid w:val="00357DE3"/>
     <w:rsid w:val="003B701E"/>
@@ -16543,15 +16580,6 @@
 </file>
 
 <file path=customXml/item1.xml><?xml version="1.0" encoding="utf-8"?>
-<?mso-contentType ?>
-<FormTemplates xmlns="http://schemas.microsoft.com/sharepoint/v3/contenttype/forms">
-  <Display>DocumentLibraryForm</Display>
-  <Edit>DocumentLibraryForm</Edit>
-  <New>DocumentLibraryForm</New>
-</FormTemplates>
-</file>
-
-<file path=customXml/item2.xml><?xml version="1.0" encoding="utf-8"?>
 <ct:contentTypeSchema xmlns:ct="http://schemas.microsoft.com/office/2006/metadata/contentType" xmlns:ma="http://schemas.microsoft.com/office/2006/metadata/properties/metaAttributes" ct:_="" ma:_="" ma:contentTypeName="Document" ma:contentTypeID="0x01010061C374DCBC74724F8F9F44A4072F6AF4" ma:contentTypeVersion="14" ma:contentTypeDescription="Create a new document." ma:contentTypeScope="" ma:versionID="b3aa1f37ed23f3273197e2b165797313">
   <xsd:schema xmlns:xsd="http://www.w3.org/2001/XMLSchema" xmlns:xs="http://www.w3.org/2001/XMLSchema" xmlns:p="http://schemas.microsoft.com/office/2006/metadata/properties" xmlns:ns2="b86e46b4-8cb4-4c9b-af91-82a4fe689175" xmlns:ns3="4ea98688-c254-4620-a63b-978b805c7ea0" targetNamespace="http://schemas.microsoft.com/office/2006/metadata/properties" ma:root="true" ma:fieldsID="ef16f82ccfceeee2392493526580d502" ns2:_="" ns3:_="">
     <xsd:import namespace="b86e46b4-8cb4-4c9b-af91-82a4fe689175"/>
@@ -16774,11 +16802,16 @@
 </ct:contentTypeSchema>
 </file>
 
-<file path=customXml/item3.xml><?xml version="1.0" encoding="utf-8"?>
-<b:Sources xmlns:b="http://schemas.openxmlformats.org/officeDocument/2006/bibliography" xmlns="http://schemas.openxmlformats.org/officeDocument/2006/bibliography" SelectedStyle="\APASixthEditionOfficeOnline.xsl" StyleName="APA" Version="6"/>
+<file path=customXml/item2.xml><?xml version="1.0" encoding="utf-8"?>
+<?mso-contentType ?>
+<FormTemplates xmlns="http://schemas.microsoft.com/sharepoint/v3/contenttype/forms">
+  <Display>DocumentLibraryForm</Display>
+  <Edit>DocumentLibraryForm</Edit>
+  <New>DocumentLibraryForm</New>
+</FormTemplates>
 </file>
 
-<file path=customXml/item4.xml><?xml version="1.0" encoding="utf-8"?>
+<file path=customXml/item3.xml><?xml version="1.0" encoding="utf-8"?>
 <p:properties xmlns:p="http://schemas.microsoft.com/office/2006/metadata/properties" xmlns:xsi="http://www.w3.org/2001/XMLSchema-instance" xmlns:pc="http://schemas.microsoft.com/office/infopath/2007/PartnerControls">
   <documentManagement>
     <lcf76f155ced4ddcb4097134ff3c332f xmlns="b86e46b4-8cb4-4c9b-af91-82a4fe689175">
@@ -16788,7 +16821,30 @@
 </p:properties>
 </file>
 
+<file path=customXml/item4.xml><?xml version="1.0" encoding="utf-8"?>
+<b:Sources xmlns:b="http://schemas.openxmlformats.org/officeDocument/2006/bibliography" xmlns="http://schemas.openxmlformats.org/officeDocument/2006/bibliography" SelectedStyle="\APASixthEditionOfficeOnline.xsl" StyleName="APA" Version="6"/>
+</file>
+
 <file path=customXml/itemProps1.xml><?xml version="1.0" encoding="utf-8"?>
+<ds:datastoreItem xmlns:ds="http://schemas.openxmlformats.org/officeDocument/2006/customXml" ds:itemID="{B4F7F868-0E6A-4375-9AC2-EDD788D49237}">
+  <ds:schemaRefs>
+    <ds:schemaRef ds:uri="http://schemas.microsoft.com/office/2006/metadata/contentType"/>
+    <ds:schemaRef ds:uri="http://schemas.microsoft.com/office/2006/metadata/properties/metaAttributes"/>
+    <ds:schemaRef ds:uri="http://www.w3.org/2001/XMLSchema"/>
+    <ds:schemaRef ds:uri="http://schemas.microsoft.com/office/2006/metadata/properties"/>
+    <ds:schemaRef ds:uri="b86e46b4-8cb4-4c9b-af91-82a4fe689175"/>
+    <ds:schemaRef ds:uri="4ea98688-c254-4620-a63b-978b805c7ea0"/>
+    <ds:schemaRef ds:uri="http://schemas.microsoft.com/office/2006/documentManagement/types"/>
+    <ds:schemaRef ds:uri="http://schemas.microsoft.com/office/infopath/2007/PartnerControls"/>
+    <ds:schemaRef ds:uri="http://schemas.openxmlformats.org/package/2006/metadata/core-properties"/>
+    <ds:schemaRef ds:uri="http://purl.org/dc/elements/1.1/"/>
+    <ds:schemaRef ds:uri="http://purl.org/dc/terms/"/>
+    <ds:schemaRef ds:uri="http://schemas.microsoft.com/internal/obd"/>
+  </ds:schemaRefs>
+</ds:datastoreItem>
+</file>
+
+<file path=customXml/itemProps2.xml><?xml version="1.0" encoding="utf-8"?>
 <ds:datastoreItem xmlns:ds="http://schemas.openxmlformats.org/officeDocument/2006/customXml" ds:itemID="{72AAA4BC-5DDC-495F-A8B4-9C718BA5CCC0}">
   <ds:schemaRefs>
     <ds:schemaRef ds:uri="http://schemas.microsoft.com/sharepoint/v3/contenttype/forms"/>
@@ -16796,19 +16852,7 @@
 </ds:datastoreItem>
 </file>
 
-<file path=customXml/itemProps2.xml><?xml version="1.0" encoding="utf-8"?>
-<ds:datastoreItem xmlns:ds="http://schemas.openxmlformats.org/officeDocument/2006/customXml" ds:itemID="{B4F7F868-0E6A-4375-9AC2-EDD788D49237}"/>
-</file>
-
 <file path=customXml/itemProps3.xml><?xml version="1.0" encoding="utf-8"?>
-<ds:datastoreItem xmlns:ds="http://schemas.openxmlformats.org/officeDocument/2006/customXml" ds:itemID="{399C0CD5-9DA8-4408-BAFB-34398FE49901}">
-  <ds:schemaRefs>
-    <ds:schemaRef ds:uri="http://schemas.openxmlformats.org/officeDocument/2006/bibliography"/>
-  </ds:schemaRefs>
-</ds:datastoreItem>
-</file>
-
-<file path=customXml/itemProps4.xml><?xml version="1.0" encoding="utf-8"?>
 <ds:datastoreItem xmlns:ds="http://schemas.openxmlformats.org/officeDocument/2006/customXml" ds:itemID="{DA3DFDC2-3CED-426A-909C-02CAE6FB2354}">
   <ds:schemaRefs>
     <ds:schemaRef ds:uri="http://schemas.microsoft.com/office/2006/metadata/properties"/>
@@ -16816,4 +16860,12 @@
     <ds:schemaRef ds:uri="b86e46b4-8cb4-4c9b-af91-82a4fe689175"/>
   </ds:schemaRefs>
 </ds:datastoreItem>
+</file>
+
+<file path=customXml/itemProps4.xml><?xml version="1.0" encoding="utf-8"?>
+<ds:datastoreItem xmlns:ds="http://schemas.openxmlformats.org/officeDocument/2006/customXml" ds:itemID="{399C0CD5-9DA8-4408-BAFB-34398FE49901}">
+  <ds:schemaRefs>
+    <ds:schemaRef ds:uri="http://schemas.openxmlformats.org/officeDocument/2006/bibliography"/>
+  </ds:schemaRefs>
+</ds:datastoreItem>
 </file>
</xml_diff>